<commit_message>
added books.js to week-1 w/ author
</commit_message>
<xml_diff>
--- a/week-1/Walker-Assignment1.3.docx
+++ b/week-1/Walker-Assignment1.3.docx
@@ -7,6 +7,36 @@
         <w:spacing w:line="480" w:lineRule="auto"/>
         <w:jc w:val="center"/>
       </w:pPr>
+    </w:p>
+    <w:p>
+      <w:pPr>
+        <w:spacing w:line="480" w:lineRule="auto"/>
+        <w:jc w:val="center"/>
+      </w:pPr>
+    </w:p>
+    <w:p>
+      <w:pPr>
+        <w:spacing w:line="480" w:lineRule="auto"/>
+        <w:jc w:val="center"/>
+      </w:pPr>
+    </w:p>
+    <w:p>
+      <w:pPr>
+        <w:spacing w:line="480" w:lineRule="auto"/>
+        <w:jc w:val="center"/>
+      </w:pPr>
+    </w:p>
+    <w:p>
+      <w:pPr>
+        <w:spacing w:line="480" w:lineRule="auto"/>
+        <w:jc w:val="center"/>
+      </w:pPr>
+    </w:p>
+    <w:p>
+      <w:pPr>
+        <w:spacing w:line="480" w:lineRule="auto"/>
+        <w:jc w:val="center"/>
+      </w:pPr>
       <w:r>
         <w:t>Megan Walker</w:t>
       </w:r>
@@ -34,17 +64,8 @@
           <w:b/>
           <w:bCs/>
         </w:rPr>
-        <w:t xml:space="preserve">WEB 340 </w:t>
+        <w:t>WEB 340 Node.js</w:t>
       </w:r>
-      <w:proofErr w:type="spellStart"/>
-      <w:r>
-        <w:rPr>
-          <w:b/>
-          <w:bCs/>
-        </w:rPr>
-        <w:t>Node.js</w:t>
-      </w:r>
-      <w:proofErr w:type="spellEnd"/>
     </w:p>
     <w:p>
       <w:pPr>
@@ -66,13 +87,7 @@
         <w:jc w:val="center"/>
       </w:pPr>
       <w:r>
-        <w:t>January</w:t>
-      </w:r>
-      <w:r>
-        <w:t xml:space="preserve"> 1, 202</w:t>
-      </w:r>
-      <w:r>
-        <w:t>3</w:t>
+        <w:t>January 1, 2023</w:t>
       </w:r>
     </w:p>
     <w:p>
@@ -88,16 +103,323 @@
         <w:pStyle w:val="ListParagraph"/>
         <w:spacing w:line="480" w:lineRule="auto"/>
         <w:jc w:val="center"/>
-        <w:rPr>
-          <w:rFonts w:ascii="Calibri" w:hAnsi="Calibri" w:cs="Calibri"/>
-          <w:sz w:val="24"/>
-          <w:szCs w:val="24"/>
-        </w:rPr>
       </w:pPr>
       <w:r>
         <w:lastRenderedPageBreak/>
         <w:t>Assignment 1.3 – Setup, Debugging, and Diagnostics</w:t>
       </w:r>
+    </w:p>
+    <w:p>
+      <w:pPr>
+        <w:pStyle w:val="ListParagraph"/>
+        <w:spacing w:line="480" w:lineRule="auto"/>
+        <w:jc w:val="center"/>
+      </w:pPr>
+    </w:p>
+    <w:p>
+      <w:pPr>
+        <w:pStyle w:val="ListParagraph"/>
+        <w:spacing w:line="480" w:lineRule="auto"/>
+        <w:jc w:val="center"/>
+        <w:rPr>
+          <w:rFonts w:ascii="Calibri" w:hAnsi="Calibri" w:cs="Calibri"/>
+          <w:sz w:val="24"/>
+          <w:szCs w:val="24"/>
+        </w:rPr>
+      </w:pPr>
+      <w:r>
+        <w:rPr>
+          <w:rFonts w:ascii="Times New Roman" w:hAnsi="Times New Roman" w:cs="Times New Roman"/>
+          <w:noProof/>
+          <w:sz w:val="24"/>
+          <w:szCs w:val="24"/>
+        </w:rPr>
+        <w:drawing>
+          <wp:inline distT="0" distB="0" distL="0" distR="0" wp14:anchorId="62426641" wp14:editId="2859BE68">
+            <wp:extent cx="4292600" cy="4784690"/>
+            <wp:effectExtent l="0" t="0" r="0" b="3810"/>
+            <wp:docPr id="1" name="Picture 1" descr="Text&#10;&#10;Description automatically generated"/>
+            <wp:cNvGraphicFramePr>
+              <a:graphicFrameLocks xmlns:a="http://schemas.openxmlformats.org/drawingml/2006/main" noChangeAspect="1"/>
+            </wp:cNvGraphicFramePr>
+            <a:graphic xmlns:a="http://schemas.openxmlformats.org/drawingml/2006/main">
+              <a:graphicData uri="http://schemas.openxmlformats.org/drawingml/2006/picture">
+                <pic:pic xmlns:pic="http://schemas.openxmlformats.org/drawingml/2006/picture">
+                  <pic:nvPicPr>
+                    <pic:cNvPr id="1" name="Picture 1" descr="Text&#10;&#10;Description automatically generated"/>
+                    <pic:cNvPicPr/>
+                  </pic:nvPicPr>
+                  <pic:blipFill>
+                    <a:blip r:embed="rId5" cstate="print">
+                      <a:extLst>
+                        <a:ext uri="{28A0092B-C50C-407E-A947-70E740481C1C}">
+                          <a14:useLocalDpi xmlns:a14="http://schemas.microsoft.com/office/drawing/2010/main" val="0"/>
+                        </a:ext>
+                      </a:extLst>
+                    </a:blip>
+                    <a:stretch>
+                      <a:fillRect/>
+                    </a:stretch>
+                  </pic:blipFill>
+                  <pic:spPr>
+                    <a:xfrm>
+                      <a:off x="0" y="0"/>
+                      <a:ext cx="4311042" cy="4805246"/>
+                    </a:xfrm>
+                    <a:prstGeom prst="rect">
+                      <a:avLst/>
+                    </a:prstGeom>
+                  </pic:spPr>
+                </pic:pic>
+              </a:graphicData>
+            </a:graphic>
+          </wp:inline>
+        </w:drawing>
+      </w:r>
+    </w:p>
+    <w:p>
+      <w:pPr>
+        <w:pStyle w:val="ListParagraph"/>
+        <w:spacing w:line="480" w:lineRule="auto"/>
+        <w:jc w:val="center"/>
+        <w:rPr>
+          <w:rFonts w:ascii="Calibri" w:hAnsi="Calibri" w:cs="Calibri"/>
+          <w:sz w:val="24"/>
+          <w:szCs w:val="24"/>
+        </w:rPr>
+      </w:pPr>
+    </w:p>
+    <w:p>
+      <w:pPr>
+        <w:pStyle w:val="ListParagraph"/>
+        <w:spacing w:line="480" w:lineRule="auto"/>
+        <w:jc w:val="center"/>
+        <w:rPr>
+          <w:rFonts w:ascii="Calibri" w:hAnsi="Calibri" w:cs="Calibri"/>
+          <w:sz w:val="24"/>
+          <w:szCs w:val="24"/>
+        </w:rPr>
+      </w:pPr>
+      <w:r>
+        <w:rPr>
+          <w:rFonts w:ascii="Times New Roman" w:hAnsi="Times New Roman" w:cs="Times New Roman"/>
+          <w:noProof/>
+          <w:sz w:val="24"/>
+          <w:szCs w:val="24"/>
+        </w:rPr>
+        <w:drawing>
+          <wp:inline distT="0" distB="0" distL="0" distR="0" wp14:anchorId="7DC5AE41" wp14:editId="23BADD90">
+            <wp:extent cx="3987800" cy="622300"/>
+            <wp:effectExtent l="0" t="0" r="0" b="0"/>
+            <wp:docPr id="2" name="Picture 2" descr="Graphical user interface, text&#10;&#10;Description automatically generated"/>
+            <wp:cNvGraphicFramePr>
+              <a:graphicFrameLocks xmlns:a="http://schemas.openxmlformats.org/drawingml/2006/main" noChangeAspect="1"/>
+            </wp:cNvGraphicFramePr>
+            <a:graphic xmlns:a="http://schemas.openxmlformats.org/drawingml/2006/main">
+              <a:graphicData uri="http://schemas.openxmlformats.org/drawingml/2006/picture">
+                <pic:pic xmlns:pic="http://schemas.openxmlformats.org/drawingml/2006/picture">
+                  <pic:nvPicPr>
+                    <pic:cNvPr id="2" name="Picture 2" descr="Graphical user interface, text&#10;&#10;Description automatically generated"/>
+                    <pic:cNvPicPr/>
+                  </pic:nvPicPr>
+                  <pic:blipFill>
+                    <a:blip r:embed="rId6">
+                      <a:extLst>
+                        <a:ext uri="{28A0092B-C50C-407E-A947-70E740481C1C}">
+                          <a14:useLocalDpi xmlns:a14="http://schemas.microsoft.com/office/drawing/2010/main" val="0"/>
+                        </a:ext>
+                      </a:extLst>
+                    </a:blip>
+                    <a:stretch>
+                      <a:fillRect/>
+                    </a:stretch>
+                  </pic:blipFill>
+                  <pic:spPr>
+                    <a:xfrm>
+                      <a:off x="0" y="0"/>
+                      <a:ext cx="3987800" cy="622300"/>
+                    </a:xfrm>
+                    <a:prstGeom prst="rect">
+                      <a:avLst/>
+                    </a:prstGeom>
+                  </pic:spPr>
+                </pic:pic>
+              </a:graphicData>
+            </a:graphic>
+          </wp:inline>
+        </w:drawing>
+      </w:r>
+    </w:p>
+    <w:p>
+      <w:pPr>
+        <w:pStyle w:val="ListParagraph"/>
+        <w:spacing w:line="480" w:lineRule="auto"/>
+        <w:jc w:val="center"/>
+        <w:rPr>
+          <w:rFonts w:ascii="Calibri" w:hAnsi="Calibri" w:cs="Calibri"/>
+          <w:sz w:val="24"/>
+          <w:szCs w:val="24"/>
+        </w:rPr>
+      </w:pPr>
+    </w:p>
+    <w:p>
+      <w:pPr>
+        <w:pStyle w:val="ListParagraph"/>
+        <w:spacing w:line="480" w:lineRule="auto"/>
+        <w:jc w:val="center"/>
+        <w:rPr>
+          <w:rFonts w:ascii="Calibri" w:hAnsi="Calibri" w:cs="Calibri"/>
+          <w:sz w:val="24"/>
+          <w:szCs w:val="24"/>
+        </w:rPr>
+      </w:pPr>
+      <w:r>
+        <w:rPr>
+          <w:rFonts w:ascii="Times New Roman" w:hAnsi="Times New Roman" w:cs="Times New Roman"/>
+          <w:noProof/>
+          <w:sz w:val="24"/>
+          <w:szCs w:val="24"/>
+        </w:rPr>
+        <w:drawing>
+          <wp:inline distT="0" distB="0" distL="0" distR="0" wp14:anchorId="255FAE4E" wp14:editId="62AEB2FD">
+            <wp:extent cx="3695700" cy="609600"/>
+            <wp:effectExtent l="0" t="0" r="0" b="0"/>
+            <wp:docPr id="3" name="Picture 3" descr="Graphical user interface, text&#10;&#10;Description automatically generated"/>
+            <wp:cNvGraphicFramePr>
+              <a:graphicFrameLocks xmlns:a="http://schemas.openxmlformats.org/drawingml/2006/main" noChangeAspect="1"/>
+            </wp:cNvGraphicFramePr>
+            <a:graphic xmlns:a="http://schemas.openxmlformats.org/drawingml/2006/main">
+              <a:graphicData uri="http://schemas.openxmlformats.org/drawingml/2006/picture">
+                <pic:pic xmlns:pic="http://schemas.openxmlformats.org/drawingml/2006/picture">
+                  <pic:nvPicPr>
+                    <pic:cNvPr id="3" name="Picture 3" descr="Graphical user interface, text&#10;&#10;Description automatically generated"/>
+                    <pic:cNvPicPr/>
+                  </pic:nvPicPr>
+                  <pic:blipFill>
+                    <a:blip r:embed="rId7">
+                      <a:extLst>
+                        <a:ext uri="{28A0092B-C50C-407E-A947-70E740481C1C}">
+                          <a14:useLocalDpi xmlns:a14="http://schemas.microsoft.com/office/drawing/2010/main" val="0"/>
+                        </a:ext>
+                      </a:extLst>
+                    </a:blip>
+                    <a:stretch>
+                      <a:fillRect/>
+                    </a:stretch>
+                  </pic:blipFill>
+                  <pic:spPr>
+                    <a:xfrm>
+                      <a:off x="0" y="0"/>
+                      <a:ext cx="3695700" cy="609600"/>
+                    </a:xfrm>
+                    <a:prstGeom prst="rect">
+                      <a:avLst/>
+                    </a:prstGeom>
+                  </pic:spPr>
+                </pic:pic>
+              </a:graphicData>
+            </a:graphic>
+          </wp:inline>
+        </w:drawing>
+      </w:r>
+    </w:p>
+    <w:p>
+      <w:pPr>
+        <w:pStyle w:val="ListParagraph"/>
+        <w:spacing w:line="480" w:lineRule="auto"/>
+        <w:jc w:val="center"/>
+        <w:rPr>
+          <w:rFonts w:ascii="Calibri" w:hAnsi="Calibri" w:cs="Calibri"/>
+          <w:sz w:val="24"/>
+          <w:szCs w:val="24"/>
+        </w:rPr>
+      </w:pPr>
+    </w:p>
+    <w:p>
+      <w:pPr>
+        <w:pStyle w:val="ListParagraph"/>
+        <w:spacing w:line="480" w:lineRule="auto"/>
+        <w:jc w:val="center"/>
+        <w:rPr>
+          <w:rFonts w:ascii="Calibri" w:hAnsi="Calibri" w:cs="Calibri"/>
+          <w:sz w:val="24"/>
+          <w:szCs w:val="24"/>
+        </w:rPr>
+      </w:pPr>
+      <w:r>
+        <w:rPr>
+          <w:rFonts w:ascii="Times New Roman" w:hAnsi="Times New Roman" w:cs="Times New Roman"/>
+          <w:noProof/>
+          <w:sz w:val="24"/>
+          <w:szCs w:val="24"/>
+        </w:rPr>
+        <w:lastRenderedPageBreak/>
+        <w:drawing>
+          <wp:inline distT="0" distB="0" distL="0" distR="0" wp14:anchorId="7E9816D6" wp14:editId="2BB10C46">
+            <wp:extent cx="3987800" cy="5532800"/>
+            <wp:effectExtent l="0" t="0" r="0" b="4445"/>
+            <wp:docPr id="4" name="Picture 4" descr="A picture containing text, newspaper, screenshot, document&#10;&#10;Description automatically generated"/>
+            <wp:cNvGraphicFramePr>
+              <a:graphicFrameLocks xmlns:a="http://schemas.openxmlformats.org/drawingml/2006/main" noChangeAspect="1"/>
+            </wp:cNvGraphicFramePr>
+            <a:graphic xmlns:a="http://schemas.openxmlformats.org/drawingml/2006/main">
+              <a:graphicData uri="http://schemas.openxmlformats.org/drawingml/2006/picture">
+                <pic:pic xmlns:pic="http://schemas.openxmlformats.org/drawingml/2006/picture">
+                  <pic:nvPicPr>
+                    <pic:cNvPr id="4" name="Picture 4" descr="A picture containing text, newspaper, screenshot, document&#10;&#10;Description automatically generated"/>
+                    <pic:cNvPicPr/>
+                  </pic:nvPicPr>
+                  <pic:blipFill>
+                    <a:blip r:embed="rId8" cstate="print">
+                      <a:extLst>
+                        <a:ext uri="{28A0092B-C50C-407E-A947-70E740481C1C}">
+                          <a14:useLocalDpi xmlns:a14="http://schemas.microsoft.com/office/drawing/2010/main" val="0"/>
+                        </a:ext>
+                      </a:extLst>
+                    </a:blip>
+                    <a:stretch>
+                      <a:fillRect/>
+                    </a:stretch>
+                  </pic:blipFill>
+                  <pic:spPr>
+                    <a:xfrm>
+                      <a:off x="0" y="0"/>
+                      <a:ext cx="4001151" cy="5551324"/>
+                    </a:xfrm>
+                    <a:prstGeom prst="rect">
+                      <a:avLst/>
+                    </a:prstGeom>
+                  </pic:spPr>
+                </pic:pic>
+              </a:graphicData>
+            </a:graphic>
+          </wp:inline>
+        </w:drawing>
+      </w:r>
+    </w:p>
+    <w:p>
+      <w:pPr>
+        <w:pStyle w:val="ListParagraph"/>
+        <w:spacing w:line="480" w:lineRule="auto"/>
+        <w:jc w:val="center"/>
+        <w:rPr>
+          <w:rFonts w:ascii="Calibri" w:hAnsi="Calibri" w:cs="Calibri"/>
+          <w:sz w:val="24"/>
+          <w:szCs w:val="24"/>
+        </w:rPr>
+      </w:pPr>
+    </w:p>
+    <w:p>
+      <w:pPr>
+        <w:pStyle w:val="ListParagraph"/>
+        <w:spacing w:line="480" w:lineRule="auto"/>
+        <w:jc w:val="center"/>
+        <w:rPr>
+          <w:rFonts w:ascii="Calibri" w:hAnsi="Calibri" w:cs="Calibri"/>
+          <w:sz w:val="24"/>
+          <w:szCs w:val="24"/>
+        </w:rPr>
+      </w:pPr>
     </w:p>
     <w:sectPr>
       <w:pgSz w:w="12240" w:h="15840"/>

</xml_diff>

<commit_message>
created folder sports-app, created index.js inside, added execute script to package.json,installed two dependancies.
</commit_message>
<xml_diff>
--- a/week-1/Walker-Assignment1.3.docx
+++ b/week-1/Walker-Assignment1.3.docx
@@ -188,18 +188,6 @@
           <w:szCs w:val="24"/>
         </w:rPr>
       </w:pPr>
-    </w:p>
-    <w:p>
-      <w:pPr>
-        <w:pStyle w:val="ListParagraph"/>
-        <w:spacing w:line="480" w:lineRule="auto"/>
-        <w:jc w:val="center"/>
-        <w:rPr>
-          <w:rFonts w:ascii="Calibri" w:hAnsi="Calibri" w:cs="Calibri"/>
-          <w:sz w:val="24"/>
-          <w:szCs w:val="24"/>
-        </w:rPr>
-      </w:pPr>
       <w:r>
         <w:rPr>
           <w:rFonts w:ascii="Times New Roman" w:hAnsi="Times New Roman" w:cs="Times New Roman"/>
@@ -261,18 +249,6 @@
           <w:szCs w:val="24"/>
         </w:rPr>
       </w:pPr>
-    </w:p>
-    <w:p>
-      <w:pPr>
-        <w:pStyle w:val="ListParagraph"/>
-        <w:spacing w:line="480" w:lineRule="auto"/>
-        <w:jc w:val="center"/>
-        <w:rPr>
-          <w:rFonts w:ascii="Calibri" w:hAnsi="Calibri" w:cs="Calibri"/>
-          <w:sz w:val="24"/>
-          <w:szCs w:val="24"/>
-        </w:rPr>
-      </w:pPr>
       <w:r>
         <w:rPr>
           <w:rFonts w:ascii="Times New Roman" w:hAnsi="Times New Roman" w:cs="Times New Roman"/>
@@ -334,18 +310,6 @@
           <w:szCs w:val="24"/>
         </w:rPr>
       </w:pPr>
-    </w:p>
-    <w:p>
-      <w:pPr>
-        <w:pStyle w:val="ListParagraph"/>
-        <w:spacing w:line="480" w:lineRule="auto"/>
-        <w:jc w:val="center"/>
-        <w:rPr>
-          <w:rFonts w:ascii="Calibri" w:hAnsi="Calibri" w:cs="Calibri"/>
-          <w:sz w:val="24"/>
-          <w:szCs w:val="24"/>
-        </w:rPr>
-      </w:pPr>
       <w:r>
         <w:rPr>
           <w:rFonts w:ascii="Times New Roman" w:hAnsi="Times New Roman" w:cs="Times New Roman"/>
@@ -385,6 +349,411 @@
                     <a:xfrm>
                       <a:off x="0" y="0"/>
                       <a:ext cx="4001151" cy="5551324"/>
+                    </a:xfrm>
+                    <a:prstGeom prst="rect">
+                      <a:avLst/>
+                    </a:prstGeom>
+                  </pic:spPr>
+                </pic:pic>
+              </a:graphicData>
+            </a:graphic>
+          </wp:inline>
+        </w:drawing>
+      </w:r>
+    </w:p>
+    <w:p>
+      <w:pPr>
+        <w:pStyle w:val="ListParagraph"/>
+        <w:spacing w:line="480" w:lineRule="auto"/>
+        <w:jc w:val="center"/>
+        <w:rPr>
+          <w:rFonts w:ascii="Calibri" w:hAnsi="Calibri" w:cs="Calibri"/>
+          <w:sz w:val="24"/>
+          <w:szCs w:val="24"/>
+        </w:rPr>
+      </w:pPr>
+      <w:r>
+        <w:rPr>
+          <w:rFonts w:ascii="Calibri" w:hAnsi="Calibri" w:cs="Calibri"/>
+          <w:noProof/>
+          <w:sz w:val="24"/>
+          <w:szCs w:val="24"/>
+        </w:rPr>
+        <w:lastRenderedPageBreak/>
+        <w:drawing>
+          <wp:inline distT="0" distB="0" distL="0" distR="0" wp14:anchorId="47233ED7" wp14:editId="150D36B6">
+            <wp:extent cx="4190347" cy="3657600"/>
+            <wp:effectExtent l="0" t="0" r="1270" b="0"/>
+            <wp:docPr id="6" name="Picture 6" descr="A screenshot of a computer&#10;&#10;Description automatically generated with medium confidence"/>
+            <wp:cNvGraphicFramePr>
+              <a:graphicFrameLocks xmlns:a="http://schemas.openxmlformats.org/drawingml/2006/main" noChangeAspect="1"/>
+            </wp:cNvGraphicFramePr>
+            <a:graphic xmlns:a="http://schemas.openxmlformats.org/drawingml/2006/main">
+              <a:graphicData uri="http://schemas.openxmlformats.org/drawingml/2006/picture">
+                <pic:pic xmlns:pic="http://schemas.openxmlformats.org/drawingml/2006/picture">
+                  <pic:nvPicPr>
+                    <pic:cNvPr id="6" name="Picture 6" descr="A screenshot of a computer&#10;&#10;Description automatically generated with medium confidence"/>
+                    <pic:cNvPicPr/>
+                  </pic:nvPicPr>
+                  <pic:blipFill>
+                    <a:blip r:embed="rId9" cstate="print">
+                      <a:extLst>
+                        <a:ext uri="{28A0092B-C50C-407E-A947-70E740481C1C}">
+                          <a14:useLocalDpi xmlns:a14="http://schemas.microsoft.com/office/drawing/2010/main" val="0"/>
+                        </a:ext>
+                      </a:extLst>
+                    </a:blip>
+                    <a:stretch>
+                      <a:fillRect/>
+                    </a:stretch>
+                  </pic:blipFill>
+                  <pic:spPr>
+                    <a:xfrm>
+                      <a:off x="0" y="0"/>
+                      <a:ext cx="4190347" cy="3657600"/>
+                    </a:xfrm>
+                    <a:prstGeom prst="rect">
+                      <a:avLst/>
+                    </a:prstGeom>
+                  </pic:spPr>
+                </pic:pic>
+              </a:graphicData>
+            </a:graphic>
+          </wp:inline>
+        </w:drawing>
+      </w:r>
+    </w:p>
+    <w:p>
+      <w:pPr>
+        <w:pStyle w:val="ListParagraph"/>
+        <w:spacing w:line="480" w:lineRule="auto"/>
+        <w:jc w:val="center"/>
+        <w:rPr>
+          <w:rFonts w:ascii="Calibri" w:hAnsi="Calibri" w:cs="Calibri"/>
+          <w:sz w:val="24"/>
+          <w:szCs w:val="24"/>
+        </w:rPr>
+      </w:pPr>
+    </w:p>
+    <w:p>
+      <w:pPr>
+        <w:pStyle w:val="ListParagraph"/>
+        <w:spacing w:line="480" w:lineRule="auto"/>
+        <w:jc w:val="center"/>
+        <w:rPr>
+          <w:rFonts w:ascii="Calibri" w:hAnsi="Calibri" w:cs="Calibri"/>
+          <w:sz w:val="24"/>
+          <w:szCs w:val="24"/>
+        </w:rPr>
+      </w:pPr>
+    </w:p>
+    <w:p>
+      <w:pPr>
+        <w:pStyle w:val="ListParagraph"/>
+        <w:spacing w:line="480" w:lineRule="auto"/>
+        <w:jc w:val="center"/>
+        <w:rPr>
+          <w:rFonts w:ascii="Calibri" w:hAnsi="Calibri" w:cs="Calibri"/>
+          <w:sz w:val="24"/>
+          <w:szCs w:val="24"/>
+        </w:rPr>
+      </w:pPr>
+      <w:r>
+        <w:rPr>
+          <w:rFonts w:ascii="Calibri" w:hAnsi="Calibri" w:cs="Calibri"/>
+          <w:noProof/>
+          <w:sz w:val="24"/>
+          <w:szCs w:val="24"/>
+        </w:rPr>
+        <w:lastRenderedPageBreak/>
+        <w:drawing>
+          <wp:inline distT="0" distB="0" distL="0" distR="0" wp14:anchorId="265B598D" wp14:editId="7806B81B">
+            <wp:extent cx="5316015" cy="3657600"/>
+            <wp:effectExtent l="0" t="0" r="5715" b="0"/>
+            <wp:docPr id="7" name="Picture 7" descr="Graphical user interface, text&#10;&#10;Description automatically generated"/>
+            <wp:cNvGraphicFramePr>
+              <a:graphicFrameLocks xmlns:a="http://schemas.openxmlformats.org/drawingml/2006/main" noChangeAspect="1"/>
+            </wp:cNvGraphicFramePr>
+            <a:graphic xmlns:a="http://schemas.openxmlformats.org/drawingml/2006/main">
+              <a:graphicData uri="http://schemas.openxmlformats.org/drawingml/2006/picture">
+                <pic:pic xmlns:pic="http://schemas.openxmlformats.org/drawingml/2006/picture">
+                  <pic:nvPicPr>
+                    <pic:cNvPr id="7" name="Picture 7" descr="Graphical user interface, text&#10;&#10;Description automatically generated"/>
+                    <pic:cNvPicPr/>
+                  </pic:nvPicPr>
+                  <pic:blipFill>
+                    <a:blip r:embed="rId10" cstate="print">
+                      <a:extLst>
+                        <a:ext uri="{28A0092B-C50C-407E-A947-70E740481C1C}">
+                          <a14:useLocalDpi xmlns:a14="http://schemas.microsoft.com/office/drawing/2010/main" val="0"/>
+                        </a:ext>
+                      </a:extLst>
+                    </a:blip>
+                    <a:stretch>
+                      <a:fillRect/>
+                    </a:stretch>
+                  </pic:blipFill>
+                  <pic:spPr>
+                    <a:xfrm>
+                      <a:off x="0" y="0"/>
+                      <a:ext cx="5316015" cy="3657600"/>
+                    </a:xfrm>
+                    <a:prstGeom prst="rect">
+                      <a:avLst/>
+                    </a:prstGeom>
+                  </pic:spPr>
+                </pic:pic>
+              </a:graphicData>
+            </a:graphic>
+          </wp:inline>
+        </w:drawing>
+      </w:r>
+    </w:p>
+    <w:p>
+      <w:pPr>
+        <w:pStyle w:val="ListParagraph"/>
+        <w:spacing w:line="480" w:lineRule="auto"/>
+        <w:jc w:val="center"/>
+        <w:rPr>
+          <w:rFonts w:ascii="Calibri" w:hAnsi="Calibri" w:cs="Calibri"/>
+          <w:sz w:val="24"/>
+          <w:szCs w:val="24"/>
+        </w:rPr>
+      </w:pPr>
+      <w:r>
+        <w:rPr>
+          <w:rFonts w:ascii="Calibri" w:hAnsi="Calibri" w:cs="Calibri"/>
+          <w:noProof/>
+          <w:sz w:val="24"/>
+          <w:szCs w:val="24"/>
+        </w:rPr>
+        <w:drawing>
+          <wp:inline distT="0" distB="0" distL="0" distR="0" wp14:anchorId="065FDA80" wp14:editId="25D2C58A">
+            <wp:extent cx="5352282" cy="4023360"/>
+            <wp:effectExtent l="0" t="0" r="0" b="2540"/>
+            <wp:docPr id="8" name="Picture 8" descr="Graphical user interface, text&#10;&#10;Description automatically generated"/>
+            <wp:cNvGraphicFramePr>
+              <a:graphicFrameLocks xmlns:a="http://schemas.openxmlformats.org/drawingml/2006/main" noChangeAspect="1"/>
+            </wp:cNvGraphicFramePr>
+            <a:graphic xmlns:a="http://schemas.openxmlformats.org/drawingml/2006/main">
+              <a:graphicData uri="http://schemas.openxmlformats.org/drawingml/2006/picture">
+                <pic:pic xmlns:pic="http://schemas.openxmlformats.org/drawingml/2006/picture">
+                  <pic:nvPicPr>
+                    <pic:cNvPr id="8" name="Picture 8" descr="Graphical user interface, text&#10;&#10;Description automatically generated"/>
+                    <pic:cNvPicPr/>
+                  </pic:nvPicPr>
+                  <pic:blipFill>
+                    <a:blip r:embed="rId11" cstate="print">
+                      <a:extLst>
+                        <a:ext uri="{28A0092B-C50C-407E-A947-70E740481C1C}">
+                          <a14:useLocalDpi xmlns:a14="http://schemas.microsoft.com/office/drawing/2010/main" val="0"/>
+                        </a:ext>
+                      </a:extLst>
+                    </a:blip>
+                    <a:stretch>
+                      <a:fillRect/>
+                    </a:stretch>
+                  </pic:blipFill>
+                  <pic:spPr>
+                    <a:xfrm>
+                      <a:off x="0" y="0"/>
+                      <a:ext cx="5352282" cy="4023360"/>
+                    </a:xfrm>
+                    <a:prstGeom prst="rect">
+                      <a:avLst/>
+                    </a:prstGeom>
+                  </pic:spPr>
+                </pic:pic>
+              </a:graphicData>
+            </a:graphic>
+          </wp:inline>
+        </w:drawing>
+      </w:r>
+    </w:p>
+    <w:p>
+      <w:pPr>
+        <w:pStyle w:val="ListParagraph"/>
+        <w:spacing w:line="480" w:lineRule="auto"/>
+        <w:jc w:val="center"/>
+        <w:rPr>
+          <w:rFonts w:ascii="Calibri" w:hAnsi="Calibri" w:cs="Calibri"/>
+          <w:sz w:val="24"/>
+          <w:szCs w:val="24"/>
+        </w:rPr>
+      </w:pPr>
+    </w:p>
+    <w:p>
+      <w:pPr>
+        <w:pStyle w:val="ListParagraph"/>
+        <w:spacing w:line="480" w:lineRule="auto"/>
+        <w:jc w:val="center"/>
+        <w:rPr>
+          <w:rFonts w:ascii="Calibri" w:hAnsi="Calibri" w:cs="Calibri"/>
+          <w:sz w:val="24"/>
+          <w:szCs w:val="24"/>
+        </w:rPr>
+      </w:pPr>
+      <w:r>
+        <w:rPr>
+          <w:rFonts w:ascii="Calibri" w:hAnsi="Calibri" w:cs="Calibri"/>
+          <w:noProof/>
+          <w:sz w:val="24"/>
+          <w:szCs w:val="24"/>
+        </w:rPr>
+        <w:drawing>
+          <wp:inline distT="0" distB="0" distL="0" distR="0" wp14:anchorId="47815ABF" wp14:editId="3A1DD7CB">
+            <wp:extent cx="4880276" cy="3657600"/>
+            <wp:effectExtent l="0" t="0" r="0" b="0"/>
+            <wp:docPr id="9" name="Picture 9" descr="Graphical user interface, text&#10;&#10;Description automatically generated"/>
+            <wp:cNvGraphicFramePr>
+              <a:graphicFrameLocks xmlns:a="http://schemas.openxmlformats.org/drawingml/2006/main" noChangeAspect="1"/>
+            </wp:cNvGraphicFramePr>
+            <a:graphic xmlns:a="http://schemas.openxmlformats.org/drawingml/2006/main">
+              <a:graphicData uri="http://schemas.openxmlformats.org/drawingml/2006/picture">
+                <pic:pic xmlns:pic="http://schemas.openxmlformats.org/drawingml/2006/picture">
+                  <pic:nvPicPr>
+                    <pic:cNvPr id="9" name="Picture 9" descr="Graphical user interface, text&#10;&#10;Description automatically generated"/>
+                    <pic:cNvPicPr/>
+                  </pic:nvPicPr>
+                  <pic:blipFill>
+                    <a:blip r:embed="rId12" cstate="print">
+                      <a:extLst>
+                        <a:ext uri="{28A0092B-C50C-407E-A947-70E740481C1C}">
+                          <a14:useLocalDpi xmlns:a14="http://schemas.microsoft.com/office/drawing/2010/main" val="0"/>
+                        </a:ext>
+                      </a:extLst>
+                    </a:blip>
+                    <a:stretch>
+                      <a:fillRect/>
+                    </a:stretch>
+                  </pic:blipFill>
+                  <pic:spPr>
+                    <a:xfrm>
+                      <a:off x="0" y="0"/>
+                      <a:ext cx="4880276" cy="3657600"/>
+                    </a:xfrm>
+                    <a:prstGeom prst="rect">
+                      <a:avLst/>
+                    </a:prstGeom>
+                  </pic:spPr>
+                </pic:pic>
+              </a:graphicData>
+            </a:graphic>
+          </wp:inline>
+        </w:drawing>
+      </w:r>
+    </w:p>
+    <w:p>
+      <w:pPr>
+        <w:pStyle w:val="ListParagraph"/>
+        <w:spacing w:line="480" w:lineRule="auto"/>
+        <w:jc w:val="center"/>
+        <w:rPr>
+          <w:rFonts w:ascii="Calibri" w:hAnsi="Calibri" w:cs="Calibri"/>
+          <w:sz w:val="24"/>
+          <w:szCs w:val="24"/>
+        </w:rPr>
+      </w:pPr>
+      <w:r>
+        <w:rPr>
+          <w:rFonts w:ascii="Calibri" w:hAnsi="Calibri" w:cs="Calibri"/>
+          <w:noProof/>
+          <w:sz w:val="24"/>
+          <w:szCs w:val="24"/>
+        </w:rPr>
+        <w:drawing>
+          <wp:inline distT="0" distB="0" distL="0" distR="0" wp14:anchorId="69A23C33" wp14:editId="21F9F471">
+            <wp:extent cx="4614190" cy="3931920"/>
+            <wp:effectExtent l="0" t="0" r="0" b="5080"/>
+            <wp:docPr id="10" name="Picture 10" descr="Text&#10;&#10;Description automatically generated"/>
+            <wp:cNvGraphicFramePr>
+              <a:graphicFrameLocks xmlns:a="http://schemas.openxmlformats.org/drawingml/2006/main" noChangeAspect="1"/>
+            </wp:cNvGraphicFramePr>
+            <a:graphic xmlns:a="http://schemas.openxmlformats.org/drawingml/2006/main">
+              <a:graphicData uri="http://schemas.openxmlformats.org/drawingml/2006/picture">
+                <pic:pic xmlns:pic="http://schemas.openxmlformats.org/drawingml/2006/picture">
+                  <pic:nvPicPr>
+                    <pic:cNvPr id="10" name="Picture 10" descr="Text&#10;&#10;Description automatically generated"/>
+                    <pic:cNvPicPr/>
+                  </pic:nvPicPr>
+                  <pic:blipFill>
+                    <a:blip r:embed="rId13" cstate="print">
+                      <a:extLst>
+                        <a:ext uri="{28A0092B-C50C-407E-A947-70E740481C1C}">
+                          <a14:useLocalDpi xmlns:a14="http://schemas.microsoft.com/office/drawing/2010/main" val="0"/>
+                        </a:ext>
+                      </a:extLst>
+                    </a:blip>
+                    <a:stretch>
+                      <a:fillRect/>
+                    </a:stretch>
+                  </pic:blipFill>
+                  <pic:spPr>
+                    <a:xfrm>
+                      <a:off x="0" y="0"/>
+                      <a:ext cx="4614190" cy="3931920"/>
+                    </a:xfrm>
+                    <a:prstGeom prst="rect">
+                      <a:avLst/>
+                    </a:prstGeom>
+                  </pic:spPr>
+                </pic:pic>
+              </a:graphicData>
+            </a:graphic>
+          </wp:inline>
+        </w:drawing>
+      </w:r>
+    </w:p>
+    <w:p>
+      <w:pPr>
+        <w:pStyle w:val="ListParagraph"/>
+        <w:spacing w:line="480" w:lineRule="auto"/>
+        <w:jc w:val="center"/>
+        <w:rPr>
+          <w:rFonts w:ascii="Calibri" w:hAnsi="Calibri" w:cs="Calibri"/>
+          <w:sz w:val="24"/>
+          <w:szCs w:val="24"/>
+        </w:rPr>
+      </w:pPr>
+      <w:r>
+        <w:rPr>
+          <w:rFonts w:ascii="Calibri" w:hAnsi="Calibri" w:cs="Calibri"/>
+          <w:noProof/>
+          <w:sz w:val="24"/>
+          <w:szCs w:val="24"/>
+        </w:rPr>
+        <w:lastRenderedPageBreak/>
+        <w:drawing>
+          <wp:inline distT="0" distB="0" distL="0" distR="0" wp14:anchorId="1B5C9821" wp14:editId="0DDF9ECC">
+            <wp:extent cx="5096790" cy="3657600"/>
+            <wp:effectExtent l="0" t="0" r="0" b="0"/>
+            <wp:docPr id="11" name="Picture 11" descr="Graphical user interface, text&#10;&#10;Description automatically generated"/>
+            <wp:cNvGraphicFramePr>
+              <a:graphicFrameLocks xmlns:a="http://schemas.openxmlformats.org/drawingml/2006/main" noChangeAspect="1"/>
+            </wp:cNvGraphicFramePr>
+            <a:graphic xmlns:a="http://schemas.openxmlformats.org/drawingml/2006/main">
+              <a:graphicData uri="http://schemas.openxmlformats.org/drawingml/2006/picture">
+                <pic:pic xmlns:pic="http://schemas.openxmlformats.org/drawingml/2006/picture">
+                  <pic:nvPicPr>
+                    <pic:cNvPr id="11" name="Picture 11" descr="Graphical user interface, text&#10;&#10;Description automatically generated"/>
+                    <pic:cNvPicPr/>
+                  </pic:nvPicPr>
+                  <pic:blipFill>
+                    <a:blip r:embed="rId14" cstate="print">
+                      <a:extLst>
+                        <a:ext uri="{28A0092B-C50C-407E-A947-70E740481C1C}">
+                          <a14:useLocalDpi xmlns:a14="http://schemas.microsoft.com/office/drawing/2010/main" val="0"/>
+                        </a:ext>
+                      </a:extLst>
+                    </a:blip>
+                    <a:stretch>
+                      <a:fillRect/>
+                    </a:stretch>
+                  </pic:blipFill>
+                  <pic:spPr>
+                    <a:xfrm>
+                      <a:off x="0" y="0"/>
+                      <a:ext cx="5096790" cy="3657600"/>
                     </a:xfrm>
                     <a:prstGeom prst="rect">
                       <a:avLst/>

</xml_diff>